<commit_message>
Add more content to report
</commit_message>
<xml_diff>
--- a/task6/task6 report.docx
+++ b/task6/task6 report.docx
@@ -1859,6 +1859,7 @@
           <w:sz w:val="22"/>
           <w:szCs w:val="22"/>
         </w:rPr>
+        <w:lastRenderedPageBreak/>
         <w:t xml:space="preserve">Topic </w:t>
       </w:r>
       <w:r>
@@ -1931,6 +1932,14 @@
           <w:szCs w:val="22"/>
         </w:rPr>
         <w:t xml:space="preserve">combines </w:t>
+      </w:r>
+      <w:r>
+        <w:rPr>
+          <w:rStyle w:val="af5"/>
+          <w:sz w:val="22"/>
+          <w:szCs w:val="22"/>
+        </w:rPr>
+        <w:footnoteReference w:id="1"/>
       </w:r>
       <w:r>
         <w:rPr>
@@ -1977,7 +1986,6 @@
           <w:sz w:val="22"/>
           <w:szCs w:val="22"/>
         </w:rPr>
-        <w:lastRenderedPageBreak/>
         <w:t>Doc2Vec</w:t>
       </w:r>
       <w:r>
@@ -2096,6 +2104,8 @@
         </w:rPr>
         <w:t xml:space="preserve"> representations and this give us 400-size vector for each restaurant.</w:t>
       </w:r>
+      <w:bookmarkStart w:id="0" w:name="_GoBack"/>
+      <w:bookmarkEnd w:id="0"/>
     </w:p>
     <w:p>
       <w:pPr>
@@ -2551,7 +2561,7 @@
           <w:sz w:val="22"/>
           <w:szCs w:val="22"/>
         </w:rPr>
-        <w:footnoteReference w:id="1"/>
+        <w:footnoteReference w:id="2"/>
       </w:r>
       <w:r>
         <w:rPr>
@@ -3215,6 +3225,9 @@
         </w:rPr>
       </w:pPr>
       <w:r>
+        <w:rPr>
+          <w:noProof/>
+        </w:rPr>
         <w:drawing>
           <wp:inline distT="0" distB="0" distL="0" distR="0" wp14:anchorId="5084FD7F" wp14:editId="456FBE8B">
             <wp:extent cx="6642100" cy="3774440"/>
@@ -3320,6 +3333,7 @@
           <w:szCs w:val="22"/>
           <w:shd w:val="clear" w:color="auto" w:fill="FAFAFA"/>
         </w:rPr>
+        <w:lastRenderedPageBreak/>
         <w:t xml:space="preserve">Surprisingly, simple representation </w:t>
       </w:r>
       <w:r>
@@ -3674,18 +3688,7 @@
           <w:szCs w:val="22"/>
           <w:shd w:val="clear" w:color="auto" w:fill="FAFAFA"/>
         </w:rPr>
-        <w:t xml:space="preserve">is the fastest model </w:t>
-      </w:r>
-      <w:r>
-        <w:rPr>
-          <w:rFonts w:eastAsia="Times New Roman" w:cstheme="minorHAnsi"/>
-          <w:color w:val="373A3C"/>
-          <w:sz w:val="22"/>
-          <w:szCs w:val="22"/>
-          <w:shd w:val="clear" w:color="auto" w:fill="FAFAFA"/>
-        </w:rPr>
-        <w:lastRenderedPageBreak/>
-        <w:t xml:space="preserve">to run. This proved </w:t>
+        <w:t xml:space="preserve">is the fastest model to run. This proved </w:t>
       </w:r>
       <w:r>
         <w:rPr>
@@ -5034,15 +5037,7 @@
           <w:rPr>
             <w:rStyle w:val="a3"/>
           </w:rPr>
-          <w:t>Distributed Representations of Sentences and Do</w:t>
-        </w:r>
-        <w:bookmarkStart w:id="0" w:name="_GoBack"/>
-        <w:bookmarkEnd w:id="0"/>
-        <w:r>
-          <w:rPr>
-            <w:rStyle w:val="a3"/>
-          </w:rPr>
-          <w:t>cuments.</w:t>
+          <w:t>Distributed Representations of Sentences and Documents.</w:t>
         </w:r>
       </w:hyperlink>
     </w:p>
@@ -5156,11 +5151,6 @@
   </w:endnote>
   <w:endnote w:id="4">
     <w:p>
-      <w:pPr>
-        <w:rPr>
-          <w:rFonts w:hint="eastAsia"/>
-        </w:rPr>
-      </w:pPr>
       <w:r>
         <w:rPr>
           <w:rStyle w:val="af2"/>
@@ -5227,6 +5217,38 @@
     </w:p>
   </w:footnote>
   <w:footnote w:id="1">
+    <w:p>
+      <w:pPr>
+        <w:pStyle w:val="af3"/>
+        <w:rPr>
+          <w:rFonts w:hint="eastAsia"/>
+        </w:rPr>
+      </w:pPr>
+      <w:r>
+        <w:rPr>
+          <w:rStyle w:val="af5"/>
+        </w:rPr>
+        <w:footnoteRef/>
+      </w:r>
+      <w:r>
+        <w:t xml:space="preserve"> Combines mean use </w:t>
+      </w:r>
+      <w:proofErr w:type="spellStart"/>
+      <w:proofErr w:type="gramStart"/>
+      <w:r>
+        <w:t>numpy.</w:t>
+      </w:r>
+      <w:r>
+        <w:t>hstack</w:t>
+      </w:r>
+      <w:proofErr w:type="spellEnd"/>
+      <w:proofErr w:type="gramEnd"/>
+      <w:r>
+        <w:t>() to stack multiple vectors in one.</w:t>
+      </w:r>
+    </w:p>
+  </w:footnote>
+  <w:footnote w:id="2">
     <w:p>
       <w:pPr>
         <w:pStyle w:val="af3"/>
@@ -7789,7 +7811,7 @@
 </file>
 
 <file path=customXml/itemProps1.xml><?xml version="1.0" encoding="utf-8"?>
-<ds:datastoreItem xmlns:ds="http://schemas.openxmlformats.org/officeDocument/2006/customXml" ds:itemID="{88377592-FB32-4AE4-B980-0D4E2C94FA4F}">
+<ds:datastoreItem xmlns:ds="http://schemas.openxmlformats.org/officeDocument/2006/customXml" ds:itemID="{CC83E0D1-7663-49CF-B415-45FABF8BBC9E}">
   <ds:schemaRefs>
     <ds:schemaRef ds:uri="http://schemas.openxmlformats.org/officeDocument/2006/bibliography"/>
   </ds:schemaRefs>

</xml_diff>